<commit_message>
added lab 12 partb
</commit_message>
<xml_diff>
--- a/lab 12_express CRUD part 1/lab12 express CRUD part 1.docx
+++ b/lab 12_express CRUD part 1/lab12 express CRUD part 1.docx
@@ -157,7 +157,23 @@
           <w:szCs w:val="24"/>
           <w:lang w:val="en-GB"/>
         </w:rPr>
-        <w:t>Add a first route to serve index.html as our site homepage.</w:t>
+        <w:t>Add a first route to serve index.</w:t>
+      </w:r>
+      <w:r>
+        <w:rPr>
+          <w:sz w:val="24"/>
+          <w:szCs w:val="24"/>
+          <w:lang w:val="en-GB"/>
+        </w:rPr>
+        <w:t>ejs</w:t>
+      </w:r>
+      <w:r>
+        <w:rPr>
+          <w:sz w:val="24"/>
+          <w:szCs w:val="24"/>
+          <w:lang w:val="en-GB"/>
+        </w:rPr>
+        <w:t xml:space="preserve"> as our site homepage.</w:t>
       </w:r>
     </w:p>
     <w:p>
@@ -225,6 +241,14 @@
           <w:lang w:val="en-GB"/>
         </w:rPr>
         <w:t>.</w:t>
+      </w:r>
+      <w:r>
+        <w:rPr>
+          <w:sz w:val="24"/>
+          <w:szCs w:val="24"/>
+          <w:lang w:val="en-GB"/>
+        </w:rPr>
+        <w:t xml:space="preserve"> When the data is saved in database, rerender the same template and send back a message and an error strings to display in the view so that the user gets a feedback about his Add operation.</w:t>
       </w:r>
     </w:p>
     <w:p>

</xml_diff>